<commit_message>
add protheus file for alu
</commit_message>
<xml_diff>
--- a/Az5/report-5.docx
+++ b/Az5/report-5.docx
@@ -114,7 +114,7 @@
           <w:szCs w:val="24"/>
           <w:rtl/>
         </w:rPr>
-        <w:t>اول</w:t>
+        <w:t>پنجم</w:t>
       </w:r>
       <w:r>
         <w:rPr>
@@ -156,11 +156,7 @@
       <w:pPr>
         <w:jc w:val="center"/>
         <w:rPr>
-          <w:rFonts w:cs="B Koodak" w:hint="cs"/>
-          <w:b/>
-          <w:bCs/>
-          <w:sz w:val="96"/>
-          <w:szCs w:val="96"/>
+          <w:rFonts w:hint="cs"/>
           <w:rtl/>
         </w:rPr>
       </w:pPr>
@@ -171,7 +167,24 @@
           <w:szCs w:val="72"/>
           <w:rtl/>
         </w:rPr>
-        <w:t>آشنایی با محیط‌های شبیه‌سازی</w:t>
+        <w:t>واحد محاسبات و منطق (</w:t>
+      </w:r>
+      <w:r>
+        <w:rPr>
+          <w:rFonts w:cs="B Koodak"/>
+          <w:sz w:val="72"/>
+          <w:szCs w:val="72"/>
+        </w:rPr>
+        <w:t>ALU</w:t>
+      </w:r>
+      <w:r>
+        <w:rPr>
+          <w:rFonts w:cs="B Koodak" w:hint="cs"/>
+          <w:sz w:val="72"/>
+          <w:szCs w:val="72"/>
+          <w:rtl/>
+        </w:rPr>
+        <w:t>)</w:t>
       </w:r>
     </w:p>
     <w:p>
@@ -384,56 +397,104 @@
     </w:p>
     <w:p>
       <w:pPr>
+        <w:pStyle w:val="a1"/>
+      </w:pPr>
+      <w:r>
+        <w:rPr>
+          <w:rFonts w:hint="cs"/>
+          <w:rtl/>
+        </w:rPr>
+        <w:t>مقدمه</w:t>
+      </w:r>
+    </w:p>
+    <w:p>
+      <w:pPr>
+        <w:pStyle w:val="a"/>
+        <w:rPr>
+          <w:rFonts w:hint="cs"/>
+          <w:rtl/>
+        </w:rPr>
+      </w:pPr>
+      <w:r>
+        <w:rPr>
+          <w:rFonts w:hint="cs"/>
+          <w:rtl/>
+        </w:rPr>
+        <w:t xml:space="preserve">در این آزمایش، استفاده از قطعه </w:t>
+      </w:r>
+      <w:r>
+        <w:t>ALU</w:t>
+      </w:r>
+      <w:r>
+        <w:rPr>
+          <w:rFonts w:hint="cs"/>
+          <w:rtl/>
+        </w:rPr>
+        <w:t xml:space="preserve"> در مدارها و همچنین طراحی مدار درونی این قطعه انجام شده است.</w:t>
+      </w:r>
+    </w:p>
+    <w:p>
+      <w:pPr>
         <w:autoSpaceDE w:val="0"/>
         <w:autoSpaceDN w:val="0"/>
         <w:adjustRightInd w:val="0"/>
         <w:spacing w:after="0" w:line="240" w:lineRule="auto"/>
         <w:rPr>
-          <w:rFonts w:ascii="ArialMT" w:cs="B Koodak"/>
-          <w:color w:val="2F5496" w:themeColor="accent5" w:themeShade="BF"/>
-          <w:sz w:val="32"/>
-          <w:szCs w:val="32"/>
-          <w:lang w:bidi="ar-SA"/>
-        </w:rPr>
-      </w:pPr>
-      <w:r>
-        <w:rPr>
-          <w:rFonts w:ascii="ArialMT" w:cs="B Koodak" w:hint="cs"/>
-          <w:color w:val="2F5496" w:themeColor="accent5" w:themeShade="BF"/>
-          <w:sz w:val="32"/>
-          <w:szCs w:val="32"/>
-          <w:rtl/>
-          <w:lang w:bidi="ar-SA"/>
-        </w:rPr>
-        <w:t>مقدمه</w:t>
-      </w:r>
-    </w:p>
-    <w:p>
-      <w:pPr>
-        <w:pStyle w:val="Style1"/>
-        <w:rPr>
-          <w:rFonts w:asciiTheme="minorHAnsi" w:hint="cs"/>
-          <w:rtl/>
+          <w:rFonts w:cs="ArialMT"/>
+          <w:sz w:val="32"/>
+          <w:szCs w:val="32"/>
+          <w:rtl/>
+        </w:rPr>
+      </w:pPr>
+    </w:p>
+    <w:p>
+      <w:pPr>
+        <w:pStyle w:val="a0"/>
+        <w:rPr>
+          <w:sz w:val="40"/>
+          <w:rtl/>
+        </w:rPr>
+      </w:pPr>
+      <w:r>
+        <w:rPr>
+          <w:rFonts w:hint="cs"/>
+          <w:rtl/>
+        </w:rPr>
+        <w:t xml:space="preserve">بخش اول </w:t>
+      </w:r>
+      <w:r>
+        <w:rPr>
+          <w:rFonts w:ascii="Arial" w:hAnsi="Arial" w:cs="Arial" w:hint="cs"/>
+          <w:rtl/>
+        </w:rPr>
+        <w:t>–</w:t>
+      </w:r>
+      <w:r>
+        <w:rPr>
+          <w:rFonts w:hint="cs"/>
+          <w:rtl/>
+        </w:rPr>
+        <w:t xml:space="preserve"> آشنایی با تراشه 74181</w:t>
+      </w:r>
+    </w:p>
+    <w:p>
+      <w:pPr>
+        <w:pStyle w:val="a"/>
+        <w:rPr>
+          <w:rFonts w:asciiTheme="minorHAnsi"/>
           <w:lang w:bidi="fa-IR"/>
         </w:rPr>
       </w:pPr>
-      <w:r>
-        <w:rPr>
-          <w:rFonts w:hint="cs"/>
-          <w:rtl/>
-        </w:rPr>
-        <w:t>هدف از این آزمایش شروع به یادگیری و طراحی با برخی نرم‌افزارهای طراحی مدار (</w:t>
-      </w:r>
-      <w:r>
-        <w:t>Proteus, Fritzing, Logisim</w:t>
-      </w:r>
-      <w:r>
-        <w:rPr>
-          <w:rFonts w:hint="cs"/>
-          <w:rtl/>
-        </w:rPr>
-        <w:t>) است.</w:t>
-      </w:r>
+    </w:p>
+    <w:p>
+      <w:pPr>
+        <w:jc w:val="center"/>
+        <w:rPr>
+          <w:sz w:val="32"/>
+          <w:szCs w:val="32"/>
+          <w:rtl/>
+        </w:rPr>
+      </w:pPr>
     </w:p>
     <w:p>
       <w:pPr>
@@ -442,12 +503,49 @@
         <w:adjustRightInd w:val="0"/>
         <w:spacing w:after="0" w:line="240" w:lineRule="auto"/>
         <w:rPr>
-          <w:rFonts w:cs="ArialMT"/>
-          <w:sz w:val="32"/>
-          <w:szCs w:val="32"/>
-          <w:rtl/>
-        </w:rPr>
-      </w:pPr>
+          <w:rFonts w:cs="B Koodak"/>
+          <w:color w:val="2F5496" w:themeColor="accent5" w:themeShade="BF"/>
+          <w:sz w:val="40"/>
+        </w:rPr>
+      </w:pPr>
+      <w:r>
+        <w:rPr>
+          <w:rFonts w:cs="B Koodak" w:hint="cs"/>
+          <w:color w:val="2F5496" w:themeColor="accent5" w:themeShade="BF"/>
+          <w:sz w:val="72"/>
+          <w:szCs w:val="40"/>
+          <w:rtl/>
+        </w:rPr>
+        <w:t xml:space="preserve">بخش دوم </w:t>
+      </w:r>
+      <w:r>
+        <w:rPr>
+          <w:rFonts w:ascii="Arial" w:hAnsi="Arial" w:cs="Arial" w:hint="cs"/>
+          <w:color w:val="2F5496" w:themeColor="accent5" w:themeShade="BF"/>
+          <w:sz w:val="72"/>
+          <w:szCs w:val="40"/>
+          <w:rtl/>
+        </w:rPr>
+        <w:t>–</w:t>
+      </w:r>
+      <w:r>
+        <w:rPr>
+          <w:rFonts w:cs="B Koodak" w:hint="cs"/>
+          <w:color w:val="2F5496" w:themeColor="accent5" w:themeShade="BF"/>
+          <w:sz w:val="72"/>
+          <w:szCs w:val="40"/>
+          <w:rtl/>
+        </w:rPr>
+        <w:t xml:space="preserve"> ساخت مدار با </w:t>
+      </w:r>
+      <w:r>
+        <w:rPr>
+          <w:rFonts w:cs="B Koodak"/>
+          <w:color w:val="2F5496" w:themeColor="accent5" w:themeShade="BF"/>
+          <w:sz w:val="40"/>
+        </w:rPr>
+        <w:t>Logisim</w:t>
+      </w:r>
     </w:p>
     <w:p>
       <w:pPr>
@@ -459,133 +557,64 @@
           <w:rFonts w:cs="B Koodak"/>
           <w:color w:val="2F5496" w:themeColor="accent5" w:themeShade="BF"/>
           <w:sz w:val="40"/>
-          <w:rtl/>
-        </w:rPr>
-      </w:pPr>
-      <w:r>
-        <w:rPr>
-          <w:rFonts w:cs="B Koodak" w:hint="cs"/>
-          <w:color w:val="2F5496" w:themeColor="accent5" w:themeShade="BF"/>
-          <w:sz w:val="72"/>
-          <w:szCs w:val="40"/>
-          <w:rtl/>
-        </w:rPr>
-        <w:t xml:space="preserve">بخش اول </w:t>
-      </w:r>
-      <w:r>
-        <w:rPr>
-          <w:rFonts w:ascii="Arial" w:hAnsi="Arial" w:cs="Arial" w:hint="cs"/>
-          <w:color w:val="2F5496" w:themeColor="accent5" w:themeShade="BF"/>
-          <w:sz w:val="72"/>
-          <w:szCs w:val="40"/>
-          <w:rtl/>
-        </w:rPr>
-        <w:t>–</w:t>
-      </w:r>
-      <w:r>
-        <w:rPr>
-          <w:rFonts w:cs="B Koodak" w:hint="cs"/>
-          <w:color w:val="2F5496" w:themeColor="accent5" w:themeShade="BF"/>
-          <w:sz w:val="72"/>
-          <w:szCs w:val="40"/>
-          <w:rtl/>
-        </w:rPr>
-        <w:t xml:space="preserve"> </w:t>
-      </w:r>
-      <w:r>
-        <w:rPr>
-          <w:rFonts w:cs="B Koodak" w:hint="cs"/>
-          <w:color w:val="2F5496" w:themeColor="accent5" w:themeShade="BF"/>
-          <w:sz w:val="72"/>
-          <w:szCs w:val="40"/>
-          <w:rtl/>
-        </w:rPr>
-        <w:t xml:space="preserve">رسم مدار با </w:t>
-      </w:r>
-      <w:r>
-        <w:rPr>
-          <w:rFonts w:cs="B Koodak"/>
-          <w:color w:val="2F5496" w:themeColor="accent5" w:themeShade="BF"/>
-          <w:sz w:val="40"/>
-        </w:rPr>
-        <w:t>Fritzing</w:t>
-      </w:r>
-    </w:p>
-    <w:p>
-      <w:pPr>
-        <w:pStyle w:val="Style1"/>
-        <w:rPr>
-          <w:rFonts w:asciiTheme="minorHAnsi"/>
-          <w:rtl/>
-          <w:lang w:bidi="fa-IR"/>
+        </w:rPr>
+      </w:pPr>
+    </w:p>
+    <w:p>
+      <w:pPr>
+        <w:rPr>
+          <w:sz w:val="32"/>
+          <w:szCs w:val="32"/>
         </w:rPr>
       </w:pPr>
       <w:r>
         <w:rPr>
           <w:rFonts w:hint="cs"/>
-          <w:rtl/>
-          <w:lang w:bidi="fa-IR"/>
-        </w:rPr>
-        <w:t>1-1-2</w:t>
-      </w:r>
+          <w:sz w:val="32"/>
+          <w:szCs w:val="32"/>
+          <w:rtl/>
+        </w:rPr>
+        <w:t>1-2-2- ساخت مدار جمع کننده کامل به کمک این نرم‌افزار</w:t>
+      </w:r>
+    </w:p>
+    <w:p>
+      <w:pPr>
+        <w:rPr>
+          <w:sz w:val="32"/>
+          <w:szCs w:val="32"/>
+          <w:rtl/>
+        </w:rPr>
+      </w:pPr>
       <w:r>
         <w:rPr>
           <w:rFonts w:hint="cs"/>
-          <w:rtl/>
-          <w:lang w:bidi="fa-IR"/>
-        </w:rPr>
-        <w:t>-</w:t>
-      </w:r>
-      <w:r>
-        <w:rPr>
-          <w:rFonts w:hint="cs"/>
-          <w:rtl/>
-          <w:lang w:bidi="fa-IR"/>
-        </w:rPr>
-        <w:t xml:space="preserve"> نحوه اتصالات داخلی </w:t>
-      </w:r>
-      <w:r>
-        <w:rPr>
-          <w:rFonts w:asciiTheme="minorHAnsi"/>
-          <w:lang w:bidi="fa-IR"/>
-        </w:rPr>
-        <w:t>Breadboard</w:t>
-      </w:r>
-      <w:r>
-        <w:rPr>
-          <w:rFonts w:asciiTheme="minorHAnsi" w:hint="cs"/>
-          <w:rtl/>
-          <w:lang w:bidi="fa-IR"/>
-        </w:rPr>
-        <w:t xml:space="preserve"> در </w:t>
-      </w:r>
-      <w:r>
-        <w:rPr>
-          <w:rFonts w:asciiTheme="minorHAnsi"/>
-          <w:lang w:bidi="fa-IR"/>
-        </w:rPr>
-        <w:t>Fritzing</w:t>
-      </w:r>
-    </w:p>
-    <w:p>
-      <w:pPr>
-        <w:pStyle w:val="Style1"/>
-        <w:rPr>
-          <w:rFonts w:asciiTheme="minorHAnsi"/>
-          <w:lang w:bidi="fa-IR"/>
-        </w:rPr>
-      </w:pPr>
-      <w:r>
-        <w:rPr>
-          <w:rFonts w:asciiTheme="minorHAnsi" w:hint="cs"/>
+          <w:sz w:val="32"/>
+          <w:szCs w:val="32"/>
+          <w:rtl/>
+        </w:rPr>
+        <w:t>با ساده کردن جدول داده‌های جمع‌کننده به عبارات زیر برای خروجی ها میرسیم:</w:t>
+      </w:r>
+    </w:p>
+    <w:p>
+      <w:pPr>
+        <w:jc w:val="center"/>
+        <w:rPr>
+          <w:rtl/>
+        </w:rPr>
+      </w:pPr>
+      <w:r>
+        <w:rPr>
+          <w:rFonts w:cs="Arial"/>
           <w:noProof/>
-          <w:lang w:bidi="fa-IR"/>
+          <w:sz w:val="32"/>
+          <w:szCs w:val="32"/>
+          <w:rtl/>
         </w:rPr>
         <w:drawing>
-          <wp:inline distT="0" distB="0" distL="0" distR="0" wp14:anchorId="4022182D" wp14:editId="4106A657">
-            <wp:extent cx="5935980" cy="2331720"/>
-            <wp:effectExtent l="0" t="0" r="7620" b="0"/>
-            <wp:docPr id="1" name="Picture 1"/>
+          <wp:inline distT="0" distB="0" distL="0" distR="0" wp14:anchorId="5B4BDBDA" wp14:editId="083E1D1B">
+            <wp:extent cx="2457793" cy="990738"/>
+            <wp:effectExtent l="0" t="0" r="0" b="0"/>
+            <wp:docPr id="11" name="Picture 11"/>
             <wp:cNvGraphicFramePr>
               <a:graphicFrameLocks xmlns:a="http://schemas.openxmlformats.org/drawingml/2006/main" noChangeAspect="1"/>
             </wp:cNvGraphicFramePr>
@@ -593,36 +622,23 @@
               <a:graphicData uri="http://schemas.openxmlformats.org/drawingml/2006/picture">
                 <pic:pic xmlns:pic="http://schemas.openxmlformats.org/drawingml/2006/picture">
                   <pic:nvPicPr>
-                    <pic:cNvPr id="0" name="Picture 1"/>
-                    <pic:cNvPicPr>
-                      <a:picLocks noChangeAspect="1" noChangeArrowheads="1"/>
-                    </pic:cNvPicPr>
+                    <pic:cNvPr id="1" name=""/>
+                    <pic:cNvPicPr/>
                   </pic:nvPicPr>
                   <pic:blipFill>
-                    <a:blip r:embed="rId9">
-                      <a:extLst>
-                        <a:ext uri="{28A0092B-C50C-407E-A947-70E740481C1C}">
-                          <a14:useLocalDpi xmlns:a14="http://schemas.microsoft.com/office/drawing/2010/main" val="0"/>
-                        </a:ext>
-                      </a:extLst>
-                    </a:blip>
-                    <a:srcRect/>
+                    <a:blip r:embed="rId9"/>
                     <a:stretch>
                       <a:fillRect/>
                     </a:stretch>
                   </pic:blipFill>
-                  <pic:spPr bwMode="auto">
+                  <pic:spPr>
                     <a:xfrm>
                       <a:off x="0" y="0"/>
-                      <a:ext cx="5935980" cy="2331720"/>
+                      <a:ext cx="2457793" cy="990738"/>
                     </a:xfrm>
                     <a:prstGeom prst="rect">
                       <a:avLst/>
                     </a:prstGeom>
-                    <a:noFill/>
-                    <a:ln>
-                      <a:noFill/>
-                    </a:ln>
                   </pic:spPr>
                 </pic:pic>
               </a:graphicData>
@@ -632,15 +648,26 @@
       </w:r>
       <w:r>
         <w:rPr>
-          <w:rFonts w:asciiTheme="minorHAnsi" w:hint="cs"/>
+          <w:rFonts w:cs="Arial" w:hint="cs"/>
+          <w:sz w:val="32"/>
+          <w:szCs w:val="32"/>
+          <w:rtl/>
+        </w:rPr>
+        <w:t>س</w:t>
+      </w:r>
+      <w:r>
+        <w:rPr>
+          <w:rFonts w:cs="Arial"/>
           <w:noProof/>
-          <w:lang w:bidi="fa-IR"/>
+          <w:sz w:val="32"/>
+          <w:szCs w:val="32"/>
+          <w:rtl/>
         </w:rPr>
         <w:drawing>
-          <wp:inline distT="0" distB="0" distL="0" distR="0" wp14:anchorId="140E5F74" wp14:editId="222F43F7">
-            <wp:extent cx="5935980" cy="2316480"/>
-            <wp:effectExtent l="0" t="0" r="7620" b="7620"/>
-            <wp:docPr id="3" name="Picture 3"/>
+          <wp:inline distT="0" distB="0" distL="0" distR="0" wp14:anchorId="75CF02D4" wp14:editId="21AC63F2">
+            <wp:extent cx="2486372" cy="1066949"/>
+            <wp:effectExtent l="0" t="0" r="9525" b="0"/>
+            <wp:docPr id="12" name="Picture 12"/>
             <wp:cNvGraphicFramePr>
               <a:graphicFrameLocks xmlns:a="http://schemas.openxmlformats.org/drawingml/2006/main" noChangeAspect="1"/>
             </wp:cNvGraphicFramePr>
@@ -648,36 +675,23 @@
               <a:graphicData uri="http://schemas.openxmlformats.org/drawingml/2006/picture">
                 <pic:pic xmlns:pic="http://schemas.openxmlformats.org/drawingml/2006/picture">
                   <pic:nvPicPr>
-                    <pic:cNvPr id="0" name="Picture 2"/>
-                    <pic:cNvPicPr>
-                      <a:picLocks noChangeAspect="1" noChangeArrowheads="1"/>
-                    </pic:cNvPicPr>
+                    <pic:cNvPr id="1" name=""/>
+                    <pic:cNvPicPr/>
                   </pic:nvPicPr>
                   <pic:blipFill>
-                    <a:blip r:embed="rId10">
-                      <a:extLst>
-                        <a:ext uri="{28A0092B-C50C-407E-A947-70E740481C1C}">
-                          <a14:useLocalDpi xmlns:a14="http://schemas.microsoft.com/office/drawing/2010/main" val="0"/>
-                        </a:ext>
-                      </a:extLst>
-                    </a:blip>
-                    <a:srcRect/>
+                    <a:blip r:embed="rId10"/>
                     <a:stretch>
                       <a:fillRect/>
                     </a:stretch>
                   </pic:blipFill>
-                  <pic:spPr bwMode="auto">
+                  <pic:spPr>
                     <a:xfrm>
                       <a:off x="0" y="0"/>
-                      <a:ext cx="5935980" cy="2316480"/>
+                      <a:ext cx="2486372" cy="1066949"/>
                     </a:xfrm>
                     <a:prstGeom prst="rect">
                       <a:avLst/>
                     </a:prstGeom>
-                    <a:noFill/>
-                    <a:ln>
-                      <a:noFill/>
-                    </a:ln>
                   </pic:spPr>
                 </pic:pic>
               </a:graphicData>
@@ -688,55 +702,26 @@
     </w:p>
     <w:p>
       <w:pPr>
-        <w:rPr>
-          <w:rtl/>
-        </w:rPr>
-      </w:pPr>
-    </w:p>
-    <w:p>
-      <w:pPr>
-        <w:rPr>
-          <w:sz w:val="32"/>
-          <w:szCs w:val="32"/>
-        </w:rPr>
-      </w:pPr>
-      <w:r>
-        <w:rPr>
-          <w:rFonts w:hint="cs"/>
-          <w:sz w:val="32"/>
-          <w:szCs w:val="32"/>
-          <w:rtl/>
-        </w:rPr>
-        <w:t xml:space="preserve">2-1-2- ساخت مدار ساده </w:t>
-      </w:r>
-      <w:r>
-        <w:rPr>
-          <w:sz w:val="32"/>
-          <w:szCs w:val="32"/>
-        </w:rPr>
-        <w:t>LED</w:t>
-      </w:r>
-    </w:p>
-    <w:p>
-      <w:pPr>
         <w:jc w:val="center"/>
         <w:rPr>
           <w:sz w:val="32"/>
           <w:szCs w:val="32"/>
+          <w:rtl/>
         </w:rPr>
       </w:pPr>
       <w:r>
         <w:rPr>
           <w:rFonts w:cs="Arial"/>
+          <w:noProof/>
           <w:sz w:val="32"/>
           <w:szCs w:val="32"/>
           <w:rtl/>
         </w:rPr>
         <w:drawing>
-          <wp:inline distT="0" distB="0" distL="0" distR="0" wp14:anchorId="3F85AD4A" wp14:editId="0096E4DF">
-            <wp:extent cx="5067230" cy="1888301"/>
-            <wp:effectExtent l="0" t="0" r="635" b="0"/>
-            <wp:docPr id="4" name="Picture 4"/>
+          <wp:inline distT="0" distB="0" distL="0" distR="0" wp14:anchorId="6EFF1F2E" wp14:editId="4C5C13FB">
+            <wp:extent cx="1247949" cy="438211"/>
+            <wp:effectExtent l="0" t="0" r="9525" b="0"/>
+            <wp:docPr id="7" name="Picture 7"/>
             <wp:cNvGraphicFramePr>
               <a:graphicFrameLocks xmlns:a="http://schemas.openxmlformats.org/drawingml/2006/main" noChangeAspect="1"/>
             </wp:cNvGraphicFramePr>
@@ -756,382 +741,6 @@
                   <pic:spPr>
                     <a:xfrm>
                       <a:off x="0" y="0"/>
-                      <a:ext cx="5091242" cy="1897249"/>
-                    </a:xfrm>
-                    <a:prstGeom prst="rect">
-                      <a:avLst/>
-                    </a:prstGeom>
-                  </pic:spPr>
-                </pic:pic>
-              </a:graphicData>
-            </a:graphic>
-          </wp:inline>
-        </w:drawing>
-      </w:r>
-    </w:p>
-    <w:p>
-      <w:pPr>
-        <w:rPr>
-          <w:sz w:val="32"/>
-          <w:szCs w:val="32"/>
-          <w:rtl/>
-        </w:rPr>
-      </w:pPr>
-      <w:r>
-        <w:rPr>
-          <w:rFonts w:hint="cs"/>
-          <w:sz w:val="32"/>
-          <w:szCs w:val="32"/>
-          <w:rtl/>
-        </w:rPr>
-        <w:lastRenderedPageBreak/>
-        <w:t>3-1-2- استفاده از تراشه 7404 برای 6 بار نقیض کردن ورودی</w:t>
-      </w:r>
-    </w:p>
-    <w:p>
-      <w:pPr>
-        <w:rPr>
-          <w:sz w:val="32"/>
-          <w:szCs w:val="32"/>
-          <w:rtl/>
-        </w:rPr>
-      </w:pPr>
-      <w:r>
-        <w:rPr>
-          <w:rFonts w:hint="cs"/>
-          <w:sz w:val="32"/>
-          <w:szCs w:val="32"/>
-          <w:rtl/>
-        </w:rPr>
-        <w:t>دیود نوری و مقاومت به منظور مشاهده خروجی اضافه شده‌اند</w:t>
-      </w:r>
-    </w:p>
-    <w:p>
-      <w:pPr>
-        <w:jc w:val="center"/>
-        <w:rPr>
-          <w:sz w:val="32"/>
-          <w:szCs w:val="32"/>
-          <w:rtl/>
-        </w:rPr>
-      </w:pPr>
-      <w:r>
-        <w:rPr>
-          <w:rFonts w:cs="Arial"/>
-          <w:sz w:val="32"/>
-          <w:szCs w:val="32"/>
-          <w:rtl/>
-        </w:rPr>
-        <w:drawing>
-          <wp:inline distT="0" distB="0" distL="0" distR="0" wp14:anchorId="2DBA8367" wp14:editId="0395729C">
-            <wp:extent cx="5943600" cy="2591435"/>
-            <wp:effectExtent l="0" t="0" r="0" b="0"/>
-            <wp:docPr id="5" name="Picture 5"/>
-            <wp:cNvGraphicFramePr>
-              <a:graphicFrameLocks xmlns:a="http://schemas.openxmlformats.org/drawingml/2006/main" noChangeAspect="1"/>
-            </wp:cNvGraphicFramePr>
-            <a:graphic xmlns:a="http://schemas.openxmlformats.org/drawingml/2006/main">
-              <a:graphicData uri="http://schemas.openxmlformats.org/drawingml/2006/picture">
-                <pic:pic xmlns:pic="http://schemas.openxmlformats.org/drawingml/2006/picture">
-                  <pic:nvPicPr>
-                    <pic:cNvPr id="1" name=""/>
-                    <pic:cNvPicPr/>
-                  </pic:nvPicPr>
-                  <pic:blipFill>
-                    <a:blip r:embed="rId12"/>
-                    <a:stretch>
-                      <a:fillRect/>
-                    </a:stretch>
-                  </pic:blipFill>
-                  <pic:spPr>
-                    <a:xfrm>
-                      <a:off x="0" y="0"/>
-                      <a:ext cx="5943600" cy="2591435"/>
-                    </a:xfrm>
-                    <a:prstGeom prst="rect">
-                      <a:avLst/>
-                    </a:prstGeom>
-                  </pic:spPr>
-                </pic:pic>
-              </a:graphicData>
-            </a:graphic>
-          </wp:inline>
-        </w:drawing>
-      </w:r>
-    </w:p>
-    <w:p>
-      <w:pPr>
-        <w:autoSpaceDE w:val="0"/>
-        <w:autoSpaceDN w:val="0"/>
-        <w:adjustRightInd w:val="0"/>
-        <w:spacing w:after="0" w:line="240" w:lineRule="auto"/>
-        <w:rPr>
-          <w:rFonts w:cs="B Koodak"/>
-          <w:color w:val="2F5496" w:themeColor="accent5" w:themeShade="BF"/>
-          <w:sz w:val="40"/>
-        </w:rPr>
-      </w:pPr>
-      <w:r>
-        <w:rPr>
-          <w:rFonts w:cs="B Koodak" w:hint="cs"/>
-          <w:color w:val="2F5496" w:themeColor="accent5" w:themeShade="BF"/>
-          <w:sz w:val="72"/>
-          <w:szCs w:val="40"/>
-          <w:rtl/>
-        </w:rPr>
-        <w:t xml:space="preserve">بخش </w:t>
-      </w:r>
-      <w:r>
-        <w:rPr>
-          <w:rFonts w:cs="B Koodak" w:hint="cs"/>
-          <w:color w:val="2F5496" w:themeColor="accent5" w:themeShade="BF"/>
-          <w:sz w:val="72"/>
-          <w:szCs w:val="40"/>
-          <w:rtl/>
-        </w:rPr>
-        <w:t>دوم</w:t>
-      </w:r>
-      <w:r>
-        <w:rPr>
-          <w:rFonts w:cs="B Koodak" w:hint="cs"/>
-          <w:color w:val="2F5496" w:themeColor="accent5" w:themeShade="BF"/>
-          <w:sz w:val="72"/>
-          <w:szCs w:val="40"/>
-          <w:rtl/>
-        </w:rPr>
-        <w:t xml:space="preserve"> </w:t>
-      </w:r>
-      <w:r>
-        <w:rPr>
-          <w:rFonts w:ascii="Arial" w:hAnsi="Arial" w:cs="Arial" w:hint="cs"/>
-          <w:color w:val="2F5496" w:themeColor="accent5" w:themeShade="BF"/>
-          <w:sz w:val="72"/>
-          <w:szCs w:val="40"/>
-          <w:rtl/>
-        </w:rPr>
-        <w:t>–</w:t>
-      </w:r>
-      <w:r>
-        <w:rPr>
-          <w:rFonts w:cs="B Koodak" w:hint="cs"/>
-          <w:color w:val="2F5496" w:themeColor="accent5" w:themeShade="BF"/>
-          <w:sz w:val="72"/>
-          <w:szCs w:val="40"/>
-          <w:rtl/>
-        </w:rPr>
-        <w:t xml:space="preserve"> </w:t>
-      </w:r>
-      <w:r>
-        <w:rPr>
-          <w:rFonts w:cs="B Koodak" w:hint="cs"/>
-          <w:color w:val="2F5496" w:themeColor="accent5" w:themeShade="BF"/>
-          <w:sz w:val="72"/>
-          <w:szCs w:val="40"/>
-          <w:rtl/>
-        </w:rPr>
-        <w:t xml:space="preserve">ساخت مدار با </w:t>
-      </w:r>
-      <w:r>
-        <w:rPr>
-          <w:rFonts w:cs="B Koodak"/>
-          <w:color w:val="2F5496" w:themeColor="accent5" w:themeShade="BF"/>
-          <w:sz w:val="40"/>
-        </w:rPr>
-        <w:t>Logisim</w:t>
-      </w:r>
-    </w:p>
-    <w:p>
-      <w:pPr>
-        <w:autoSpaceDE w:val="0"/>
-        <w:autoSpaceDN w:val="0"/>
-        <w:adjustRightInd w:val="0"/>
-        <w:spacing w:after="0" w:line="240" w:lineRule="auto"/>
-        <w:rPr>
-          <w:rFonts w:cs="B Koodak"/>
-          <w:color w:val="2F5496" w:themeColor="accent5" w:themeShade="BF"/>
-          <w:sz w:val="40"/>
-        </w:rPr>
-      </w:pPr>
-    </w:p>
-    <w:p>
-      <w:pPr>
-        <w:rPr>
-          <w:sz w:val="32"/>
-          <w:szCs w:val="32"/>
-        </w:rPr>
-      </w:pPr>
-      <w:r>
-        <w:rPr>
-          <w:rFonts w:hint="cs"/>
-          <w:sz w:val="32"/>
-          <w:szCs w:val="32"/>
-          <w:rtl/>
-        </w:rPr>
-        <w:t>1-2-2- ساخت مدار جمع کننده کامل به کمک این نرم‌افزار</w:t>
-      </w:r>
-    </w:p>
-    <w:p>
-      <w:pPr>
-        <w:rPr>
-          <w:sz w:val="32"/>
-          <w:szCs w:val="32"/>
-          <w:rtl/>
-        </w:rPr>
-      </w:pPr>
-      <w:r>
-        <w:rPr>
-          <w:rFonts w:hint="cs"/>
-          <w:sz w:val="32"/>
-          <w:szCs w:val="32"/>
-          <w:rtl/>
-        </w:rPr>
-        <w:t>با ساده کردن جدول داده‌های جمع‌کننده به عبارات زیر برای خروجی ها میرسیم:</w:t>
-      </w:r>
-    </w:p>
-    <w:p>
-      <w:pPr>
-        <w:jc w:val="center"/>
-        <w:rPr>
-          <w:rFonts w:hint="cs"/>
-          <w:rtl/>
-        </w:rPr>
-      </w:pPr>
-      <w:r>
-        <w:rPr>
-          <w:rFonts w:cs="Arial"/>
-          <w:sz w:val="32"/>
-          <w:szCs w:val="32"/>
-          <w:rtl/>
-        </w:rPr>
-        <w:drawing>
-          <wp:inline distT="0" distB="0" distL="0" distR="0" wp14:anchorId="5B4BDBDA" wp14:editId="083E1D1B">
-            <wp:extent cx="2457793" cy="990738"/>
-            <wp:effectExtent l="0" t="0" r="0" b="0"/>
-            <wp:docPr id="11" name="Picture 11"/>
-            <wp:cNvGraphicFramePr>
-              <a:graphicFrameLocks xmlns:a="http://schemas.openxmlformats.org/drawingml/2006/main" noChangeAspect="1"/>
-            </wp:cNvGraphicFramePr>
-            <a:graphic xmlns:a="http://schemas.openxmlformats.org/drawingml/2006/main">
-              <a:graphicData uri="http://schemas.openxmlformats.org/drawingml/2006/picture">
-                <pic:pic xmlns:pic="http://schemas.openxmlformats.org/drawingml/2006/picture">
-                  <pic:nvPicPr>
-                    <pic:cNvPr id="1" name=""/>
-                    <pic:cNvPicPr/>
-                  </pic:nvPicPr>
-                  <pic:blipFill>
-                    <a:blip r:embed="rId13"/>
-                    <a:stretch>
-                      <a:fillRect/>
-                    </a:stretch>
-                  </pic:blipFill>
-                  <pic:spPr>
-                    <a:xfrm>
-                      <a:off x="0" y="0"/>
-                      <a:ext cx="2457793" cy="990738"/>
-                    </a:xfrm>
-                    <a:prstGeom prst="rect">
-                      <a:avLst/>
-                    </a:prstGeom>
-                  </pic:spPr>
-                </pic:pic>
-              </a:graphicData>
-            </a:graphic>
-          </wp:inline>
-        </w:drawing>
-      </w:r>
-      <w:r>
-        <w:rPr>
-          <w:rFonts w:cs="Arial" w:hint="cs"/>
-          <w:sz w:val="32"/>
-          <w:szCs w:val="32"/>
-          <w:rtl/>
-        </w:rPr>
-        <w:t>س</w:t>
-      </w:r>
-      <w:r>
-        <w:rPr>
-          <w:rFonts w:cs="Arial"/>
-          <w:sz w:val="32"/>
-          <w:szCs w:val="32"/>
-          <w:rtl/>
-        </w:rPr>
-        <w:drawing>
-          <wp:inline distT="0" distB="0" distL="0" distR="0" wp14:anchorId="75CF02D4" wp14:editId="21AC63F2">
-            <wp:extent cx="2486372" cy="1066949"/>
-            <wp:effectExtent l="0" t="0" r="9525" b="0"/>
-            <wp:docPr id="12" name="Picture 12"/>
-            <wp:cNvGraphicFramePr>
-              <a:graphicFrameLocks xmlns:a="http://schemas.openxmlformats.org/drawingml/2006/main" noChangeAspect="1"/>
-            </wp:cNvGraphicFramePr>
-            <a:graphic xmlns:a="http://schemas.openxmlformats.org/drawingml/2006/main">
-              <a:graphicData uri="http://schemas.openxmlformats.org/drawingml/2006/picture">
-                <pic:pic xmlns:pic="http://schemas.openxmlformats.org/drawingml/2006/picture">
-                  <pic:nvPicPr>
-                    <pic:cNvPr id="1" name=""/>
-                    <pic:cNvPicPr/>
-                  </pic:nvPicPr>
-                  <pic:blipFill>
-                    <a:blip r:embed="rId14"/>
-                    <a:stretch>
-                      <a:fillRect/>
-                    </a:stretch>
-                  </pic:blipFill>
-                  <pic:spPr>
-                    <a:xfrm>
-                      <a:off x="0" y="0"/>
-                      <a:ext cx="2486372" cy="1066949"/>
-                    </a:xfrm>
-                    <a:prstGeom prst="rect">
-                      <a:avLst/>
-                    </a:prstGeom>
-                  </pic:spPr>
-                </pic:pic>
-              </a:graphicData>
-            </a:graphic>
-          </wp:inline>
-        </w:drawing>
-      </w:r>
-    </w:p>
-    <w:p>
-      <w:pPr>
-        <w:jc w:val="center"/>
-        <w:rPr>
-          <w:sz w:val="32"/>
-          <w:szCs w:val="32"/>
-          <w:rtl/>
-        </w:rPr>
-      </w:pPr>
-      <w:r>
-        <w:rPr>
-          <w:rFonts w:cs="Arial"/>
-          <w:sz w:val="32"/>
-          <w:szCs w:val="32"/>
-          <w:rtl/>
-        </w:rPr>
-        <w:drawing>
-          <wp:inline distT="0" distB="0" distL="0" distR="0" wp14:anchorId="6EFF1F2E" wp14:editId="4C5C13FB">
-            <wp:extent cx="1247949" cy="438211"/>
-            <wp:effectExtent l="0" t="0" r="9525" b="0"/>
-            <wp:docPr id="7" name="Picture 7"/>
-            <wp:cNvGraphicFramePr>
-              <a:graphicFrameLocks xmlns:a="http://schemas.openxmlformats.org/drawingml/2006/main" noChangeAspect="1"/>
-            </wp:cNvGraphicFramePr>
-            <a:graphic xmlns:a="http://schemas.openxmlformats.org/drawingml/2006/main">
-              <a:graphicData uri="http://schemas.openxmlformats.org/drawingml/2006/picture">
-                <pic:pic xmlns:pic="http://schemas.openxmlformats.org/drawingml/2006/picture">
-                  <pic:nvPicPr>
-                    <pic:cNvPr id="1" name=""/>
-                    <pic:cNvPicPr/>
-                  </pic:nvPicPr>
-                  <pic:blipFill>
-                    <a:blip r:embed="rId15"/>
-                    <a:stretch>
-                      <a:fillRect/>
-                    </a:stretch>
-                  </pic:blipFill>
-                  <pic:spPr>
-                    <a:xfrm>
-                      <a:off x="0" y="0"/>
                       <a:ext cx="1247949" cy="438211"/>
                     </a:xfrm>
                     <a:prstGeom prst="rect">
@@ -1157,6 +766,7 @@
       <w:r>
         <w:rPr>
           <w:rFonts w:cs="Arial"/>
+          <w:noProof/>
           <w:sz w:val="32"/>
           <w:szCs w:val="32"/>
           <w:rtl/>
@@ -1177,7 +787,7 @@
                     <pic:cNvPicPr/>
                   </pic:nvPicPr>
                   <pic:blipFill rotWithShape="1">
-                    <a:blip r:embed="rId16"/>
+                    <a:blip r:embed="rId12"/>
                     <a:srcRect l="6884" t="1" r="7063" b="3123"/>
                     <a:stretch/>
                   </pic:blipFill>
@@ -1234,7 +844,6 @@
       <w:pPr>
         <w:jc w:val="center"/>
         <w:rPr>
-          <w:rFonts w:hint="cs"/>
           <w:sz w:val="32"/>
           <w:szCs w:val="32"/>
           <w:rtl/>
@@ -1243,6 +852,7 @@
       <w:r>
         <w:rPr>
           <w:rFonts w:cs="Arial"/>
+          <w:noProof/>
           <w:sz w:val="32"/>
           <w:szCs w:val="32"/>
           <w:rtl/>
@@ -1264,7 +874,7 @@
                     <pic:cNvPicPr/>
                   </pic:nvPicPr>
                   <pic:blipFill>
-                    <a:blip r:embed="rId17"/>
+                    <a:blip r:embed="rId13"/>
                     <a:stretch>
                       <a:fillRect/>
                     </a:stretch>
@@ -1297,7 +907,6 @@
     <w:p>
       <w:pPr>
         <w:rPr>
-          <w:rFonts w:hint="cs"/>
           <w:sz w:val="32"/>
           <w:szCs w:val="32"/>
           <w:rtl/>
@@ -1379,7 +988,7 @@
                     </pic:cNvPicPr>
                   </pic:nvPicPr>
                   <pic:blipFill>
-                    <a:blip r:embed="rId18">
+                    <a:blip r:embed="rId14">
                       <a:extLst>
                         <a:ext uri="{28A0092B-C50C-407E-A947-70E740481C1C}">
                           <a14:useLocalDpi xmlns:a14="http://schemas.microsoft.com/office/drawing/2010/main" val="0"/>
@@ -1490,16 +1099,15 @@
     <w:p>
       <w:pPr>
         <w:rPr>
+          <w:sz w:val="32"/>
+          <w:szCs w:val="32"/>
+        </w:rPr>
+      </w:pPr>
+      <w:r>
+        <w:rPr>
           <w:rFonts w:hint="cs"/>
           <w:sz w:val="32"/>
           <w:szCs w:val="32"/>
-        </w:rPr>
-      </w:pPr>
-      <w:r>
-        <w:rPr>
-          <w:rFonts w:hint="cs"/>
-          <w:sz w:val="32"/>
-          <w:szCs w:val="32"/>
           <w:rtl/>
         </w:rPr>
         <w:t xml:space="preserve">تنظیم شکل مدار ترکیبی در بخش </w:t>
@@ -1524,6 +1132,7 @@
       <w:r>
         <w:rPr>
           <w:rFonts w:cs="Arial"/>
+          <w:noProof/>
           <w:sz w:val="32"/>
           <w:szCs w:val="32"/>
           <w:rtl/>
@@ -1544,7 +1153,7 @@
                     <pic:cNvPicPr/>
                   </pic:nvPicPr>
                   <pic:blipFill>
-                    <a:blip r:embed="rId19"/>
+                    <a:blip r:embed="rId15"/>
                     <a:stretch>
                       <a:fillRect/>
                     </a:stretch>
@@ -1625,6 +1234,7 @@
       <w:r>
         <w:rPr>
           <w:rFonts w:cs="Arial"/>
+          <w:noProof/>
           <w:sz w:val="32"/>
           <w:szCs w:val="32"/>
           <w:rtl/>
@@ -1645,7 +1255,7 @@
                     <pic:cNvPicPr/>
                   </pic:nvPicPr>
                   <pic:blipFill rotWithShape="1">
-                    <a:blip r:embed="rId20"/>
+                    <a:blip r:embed="rId16"/>
                     <a:srcRect r="17820" b="21228"/>
                     <a:stretch/>
                   </pic:blipFill>
@@ -1730,19 +1340,18 @@
     <w:p>
       <w:pPr>
         <w:rPr>
+          <w:sz w:val="32"/>
+          <w:szCs w:val="32"/>
+          <w:rtl/>
+        </w:rPr>
+      </w:pPr>
+      <w:r>
+        <w:rPr>
           <w:rFonts w:hint="cs"/>
           <w:sz w:val="32"/>
           <w:szCs w:val="32"/>
           <w:rtl/>
         </w:rPr>
-      </w:pPr>
-      <w:r>
-        <w:rPr>
-          <w:rFonts w:hint="cs"/>
-          <w:sz w:val="32"/>
-          <w:szCs w:val="32"/>
-          <w:rtl/>
-        </w:rPr>
         <w:t>تست مدار با تفریق عبارت زیر:</w:t>
       </w:r>
     </w:p>
@@ -1773,6 +1382,7 @@
       <w:r>
         <w:rPr>
           <w:rFonts w:cs="Arial"/>
+          <w:noProof/>
           <w:sz w:val="32"/>
           <w:szCs w:val="32"/>
           <w:rtl/>
@@ -1794,7 +1404,7 @@
                     <pic:cNvPicPr/>
                   </pic:nvPicPr>
                   <pic:blipFill>
-                    <a:blip r:embed="rId21"/>
+                    <a:blip r:embed="rId17"/>
                     <a:stretch>
                       <a:fillRect/>
                     </a:stretch>
@@ -1844,27 +1454,7 @@
           <w:szCs w:val="40"/>
           <w:rtl/>
         </w:rPr>
-        <w:t xml:space="preserve">بخش </w:t>
-      </w:r>
-      <w:r>
-        <w:rPr>
-          <w:rFonts w:cs="B Koodak" w:hint="cs"/>
-          <w:color w:val="2F5496" w:themeColor="accent5" w:themeShade="BF"/>
-          <w:sz w:val="72"/>
-          <w:szCs w:val="40"/>
-          <w:rtl/>
-        </w:rPr>
-        <w:t>سوم</w:t>
-      </w:r>
-      <w:r>
-        <w:rPr>
-          <w:rFonts w:cs="B Koodak" w:hint="cs"/>
-          <w:color w:val="2F5496" w:themeColor="accent5" w:themeShade="BF"/>
-          <w:sz w:val="72"/>
-          <w:szCs w:val="40"/>
-          <w:rtl/>
-        </w:rPr>
-        <w:t xml:space="preserve"> </w:t>
+        <w:t xml:space="preserve">بخش سوم </w:t>
       </w:r>
       <w:r>
         <w:rPr>
@@ -1956,7 +1546,7 @@
                     </pic:cNvPicPr>
                   </pic:nvPicPr>
                   <pic:blipFill>
-                    <a:blip r:embed="rId22">
+                    <a:blip r:embed="rId18">
                       <a:extLst>
                         <a:ext uri="{28A0092B-C50C-407E-A947-70E740481C1C}">
                           <a14:useLocalDpi xmlns:a14="http://schemas.microsoft.com/office/drawing/2010/main" val="0"/>
@@ -2051,7 +1641,7 @@
                     <pic:cNvPicPr/>
                   </pic:nvPicPr>
                   <pic:blipFill>
-                    <a:blip r:embed="rId23"/>
+                    <a:blip r:embed="rId19"/>
                     <a:stretch>
                       <a:fillRect/>
                     </a:stretch>
@@ -2101,6 +1691,7 @@
       <w:r>
         <w:rPr>
           <w:rFonts w:cs="Arial"/>
+          <w:noProof/>
           <w:sz w:val="32"/>
           <w:szCs w:val="32"/>
           <w:rtl/>
@@ -2121,7 +1712,7 @@
                     <pic:cNvPicPr/>
                   </pic:nvPicPr>
                   <pic:blipFill>
-                    <a:blip r:embed="rId24"/>
+                    <a:blip r:embed="rId20"/>
                     <a:stretch>
                       <a:fillRect/>
                     </a:stretch>
@@ -2163,7 +1754,6 @@
     <w:p>
       <w:pPr>
         <w:rPr>
-          <w:rFonts w:hint="cs"/>
           <w:sz w:val="20"/>
           <w:szCs w:val="20"/>
           <w:rtl/>
@@ -3384,10 +2974,10 @@
       <w:contextualSpacing/>
     </w:pPr>
   </w:style>
-  <w:style w:type="paragraph" w:customStyle="1" w:styleId="Style1">
-    <w:name w:val="Style1"/>
+  <w:style w:type="paragraph" w:customStyle="1" w:styleId="a">
+    <w:name w:val="متن"/>
     <w:basedOn w:val="Normal"/>
-    <w:link w:val="Style1Char"/>
+    <w:link w:val="Char"/>
     <w:qFormat/>
     <w:rsid w:val="0067518A"/>
     <w:pPr>
@@ -3415,13 +3005,77 @@
       <w:shd w:val="clear" w:color="auto" w:fill="E1DFDD"/>
     </w:rPr>
   </w:style>
-  <w:style w:type="character" w:customStyle="1" w:styleId="Style1Char">
-    <w:name w:val="Style1 Char"/>
+  <w:style w:type="character" w:customStyle="1" w:styleId="Char">
+    <w:name w:val="متن Char"/>
     <w:basedOn w:val="DefaultParagraphFont"/>
-    <w:link w:val="Style1"/>
+    <w:link w:val="a"/>
     <w:rsid w:val="0067518A"/>
     <w:rPr>
       <w:rFonts w:ascii="ArialMT" w:cs="ArialMT"/>
+      <w:sz w:val="32"/>
+      <w:szCs w:val="32"/>
+    </w:rPr>
+  </w:style>
+  <w:style w:type="paragraph" w:customStyle="1" w:styleId="a0">
+    <w:name w:val="بخش"/>
+    <w:basedOn w:val="Normal"/>
+    <w:link w:val="Char0"/>
+    <w:qFormat/>
+    <w:rsid w:val="00587532"/>
+    <w:pPr>
+      <w:autoSpaceDE w:val="0"/>
+      <w:autoSpaceDN w:val="0"/>
+      <w:adjustRightInd w:val="0"/>
+      <w:spacing w:after="0" w:line="240" w:lineRule="auto"/>
+    </w:pPr>
+    <w:rPr>
+      <w:rFonts w:cs="B Koodak"/>
+      <w:color w:val="2F5496" w:themeColor="accent5" w:themeShade="BF"/>
+      <w:sz w:val="72"/>
+      <w:szCs w:val="40"/>
+    </w:rPr>
+  </w:style>
+  <w:style w:type="paragraph" w:customStyle="1" w:styleId="a1">
+    <w:name w:val="مقدمه"/>
+    <w:basedOn w:val="Normal"/>
+    <w:link w:val="Char1"/>
+    <w:qFormat/>
+    <w:rsid w:val="00587532"/>
+    <w:pPr>
+      <w:autoSpaceDE w:val="0"/>
+      <w:autoSpaceDN w:val="0"/>
+      <w:adjustRightInd w:val="0"/>
+      <w:spacing w:after="0" w:line="240" w:lineRule="auto"/>
+    </w:pPr>
+    <w:rPr>
+      <w:rFonts w:ascii="ArialMT" w:cs="B Koodak"/>
+      <w:color w:val="2F5496" w:themeColor="accent5" w:themeShade="BF"/>
+      <w:sz w:val="32"/>
+      <w:szCs w:val="32"/>
+      <w:lang w:bidi="ar-SA"/>
+    </w:rPr>
+  </w:style>
+  <w:style w:type="character" w:customStyle="1" w:styleId="Char0">
+    <w:name w:val="بخش Char"/>
+    <w:basedOn w:val="DefaultParagraphFont"/>
+    <w:link w:val="a0"/>
+    <w:rsid w:val="00587532"/>
+    <w:rPr>
+      <w:rFonts w:cs="B Koodak"/>
+      <w:color w:val="2F5496" w:themeColor="accent5" w:themeShade="BF"/>
+      <w:sz w:val="72"/>
+      <w:szCs w:val="40"/>
+      <w:lang w:bidi="fa-IR"/>
+    </w:rPr>
+  </w:style>
+  <w:style w:type="character" w:customStyle="1" w:styleId="Char1">
+    <w:name w:val="مقدمه Char"/>
+    <w:basedOn w:val="DefaultParagraphFont"/>
+    <w:link w:val="a1"/>
+    <w:rsid w:val="00587532"/>
+    <w:rPr>
+      <w:rFonts w:ascii="ArialMT" w:cs="B Koodak"/>
+      <w:color w:val="2F5496" w:themeColor="accent5" w:themeShade="BF"/>
       <w:sz w:val="32"/>
       <w:szCs w:val="32"/>
     </w:rPr>

</xml_diff>